<commit_message>
Agrego Binanance y modifico la minuta con las aclaraciones.
</commit_message>
<xml_diff>
--- a/Minutas/Minuta 20201112.docx
+++ b/Minutas/Minuta 20201112.docx
@@ -184,21 +184,12 @@
           <w:szCs w:val="10"/>
         </w:rPr>
       </w:pPr>
-      <w:proofErr w:type="spellStart"/>
-      <w:r>
-        <w:rPr>
-          <w:sz w:val="10"/>
-          <w:szCs w:val="10"/>
-        </w:rPr>
-        <w:t>Brokers</w:t>
-      </w:r>
-      <w:proofErr w:type="spellEnd"/>
-      <w:r>
-        <w:rPr>
-          <w:sz w:val="10"/>
-          <w:szCs w:val="10"/>
-        </w:rPr>
-        <w:t xml:space="preserve"> con los que vamos a trabajar.</w:t>
+      <w:r>
+        <w:rPr>
+          <w:sz w:val="10"/>
+          <w:szCs w:val="10"/>
+        </w:rPr>
+        <w:t>Brokers con los que vamos a trabajar.</w:t>
       </w:r>
     </w:p>
     <w:p>
@@ -276,14 +267,7 @@
           <w:sz w:val="10"/>
           <w:szCs w:val="10"/>
         </w:rPr>
-        <w:t xml:space="preserve"> </w:t>
-      </w:r>
-      <w:r>
-        <w:rPr>
-          <w:sz w:val="10"/>
-          <w:szCs w:val="10"/>
-        </w:rPr>
-        <w:t>SEBA</w:t>
+        <w:t xml:space="preserve"> SEBA</w:t>
       </w:r>
     </w:p>
     <w:p>
@@ -439,58 +423,32 @@
           <w:sz w:val="10"/>
           <w:szCs w:val="10"/>
         </w:rPr>
-        <w:t xml:space="preserve"> nombre del </w:t>
-      </w:r>
-      <w:proofErr w:type="spellStart"/>
-      <w:r>
-        <w:rPr>
-          <w:sz w:val="10"/>
-          <w:szCs w:val="10"/>
-        </w:rPr>
-        <w:t>broker</w:t>
-      </w:r>
-      <w:proofErr w:type="spellEnd"/>
-    </w:p>
-    <w:p>
-      <w:pPr>
-        <w:rPr>
-          <w:sz w:val="10"/>
-          <w:szCs w:val="10"/>
-        </w:rPr>
-      </w:pPr>
-      <w:r>
-        <w:rPr>
-          <w:sz w:val="10"/>
-          <w:szCs w:val="10"/>
-        </w:rPr>
-        <w:t xml:space="preserve">Cada una de estas funciones debe ser de cada uno de los </w:t>
-      </w:r>
-      <w:proofErr w:type="spellStart"/>
-      <w:r>
-        <w:rPr>
-          <w:sz w:val="10"/>
-          <w:szCs w:val="10"/>
-        </w:rPr>
-        <w:t>brokers</w:t>
-      </w:r>
-      <w:proofErr w:type="spellEnd"/>
-      <w:r>
-        <w:rPr>
-          <w:sz w:val="10"/>
-          <w:szCs w:val="10"/>
-        </w:rPr>
-        <w:t>.</w:t>
-      </w:r>
-    </w:p>
-    <w:p>
-      <w:pPr>
-        <w:ind w:left="708"/>
-        <w:rPr>
-          <w:sz w:val="10"/>
-          <w:szCs w:val="10"/>
-        </w:rPr>
-      </w:pPr>
-      <w:proofErr w:type="spellStart"/>
+        <w:t xml:space="preserve"> nombre del broker</w:t>
+      </w:r>
+    </w:p>
+    <w:p>
+      <w:pPr>
+        <w:rPr>
+          <w:sz w:val="10"/>
+          <w:szCs w:val="10"/>
+        </w:rPr>
+      </w:pPr>
+      <w:r>
+        <w:rPr>
+          <w:sz w:val="10"/>
+          <w:szCs w:val="10"/>
+        </w:rPr>
+        <w:t>Cada una de estas funciones debe ser de cada uno de los brokers.</w:t>
+      </w:r>
+    </w:p>
+    <w:p>
+      <w:pPr>
+        <w:ind w:left="708"/>
+        <w:rPr>
+          <w:sz w:val="10"/>
+          <w:szCs w:val="10"/>
+        </w:rPr>
+      </w:pPr>
       <w:r>
         <w:rPr>
           <w:sz w:val="10"/>
@@ -503,9 +461,102 @@
           <w:sz w:val="10"/>
           <w:szCs w:val="10"/>
         </w:rPr>
-        <w:t>ef</w:t>
-      </w:r>
-      <w:proofErr w:type="spellEnd"/>
+        <w:t xml:space="preserve">ef </w:t>
+      </w:r>
+      <w:r>
+        <w:rPr>
+          <w:b/>
+          <w:sz w:val="10"/>
+          <w:szCs w:val="10"/>
+        </w:rPr>
+        <w:t>dato</w:t>
+      </w:r>
+      <w:r>
+        <w:rPr>
+          <w:b/>
+          <w:sz w:val="10"/>
+          <w:szCs w:val="10"/>
+        </w:rPr>
+        <w:t>_</w:t>
+      </w:r>
+      <w:r>
+        <w:rPr>
+          <w:b/>
+          <w:sz w:val="10"/>
+          <w:szCs w:val="10"/>
+        </w:rPr>
+        <w:t>historico</w:t>
+      </w:r>
+      <w:r>
+        <w:rPr>
+          <w:sz w:val="10"/>
+          <w:szCs w:val="10"/>
+        </w:rPr>
+        <w:t>(m</w:t>
+      </w:r>
+      <w:r>
+        <w:rPr>
+          <w:sz w:val="10"/>
+          <w:szCs w:val="10"/>
+        </w:rPr>
+        <w:t>oneda</w:t>
+      </w:r>
+      <w:r>
+        <w:rPr>
+          <w:sz w:val="10"/>
+          <w:szCs w:val="10"/>
+        </w:rPr>
+        <w:t xml:space="preserve">1=string, </w:t>
+      </w:r>
+      <w:r>
+        <w:rPr>
+          <w:sz w:val="10"/>
+          <w:szCs w:val="10"/>
+        </w:rPr>
+        <w:t>m</w:t>
+      </w:r>
+      <w:r>
+        <w:rPr>
+          <w:sz w:val="10"/>
+          <w:szCs w:val="10"/>
+        </w:rPr>
+        <w:t>oneda2</w:t>
+      </w:r>
+      <w:r>
+        <w:rPr>
+          <w:sz w:val="10"/>
+          <w:szCs w:val="10"/>
+        </w:rPr>
+        <w:t>=string</w:t>
+      </w:r>
+      <w:r>
+        <w:rPr>
+          <w:sz w:val="10"/>
+          <w:szCs w:val="10"/>
+        </w:rPr>
+        <w:t xml:space="preserve">, </w:t>
+      </w:r>
+      <w:r>
+        <w:rPr>
+          <w:sz w:val="10"/>
+          <w:szCs w:val="10"/>
+        </w:rPr>
+        <w:t>timeframe=1</w:t>
+      </w:r>
+      <w:r>
+        <w:rPr>
+          <w:sz w:val="10"/>
+          <w:szCs w:val="10"/>
+        </w:rPr>
+        <w:t>m</w:t>
+      </w:r>
+      <w:r>
+        <w:rPr>
+          <w:sz w:val="10"/>
+          <w:szCs w:val="10"/>
+        </w:rPr>
+        <w:t>,</w:t>
+      </w:r>
       <w:r>
         <w:rPr>
           <w:sz w:val="10"/>
@@ -513,13 +564,166 @@
         </w:rPr>
         <w:t xml:space="preserve"> </w:t>
       </w:r>
-      <w:proofErr w:type="spellStart"/>
+      <w:r>
+        <w:rPr>
+          <w:sz w:val="10"/>
+          <w:szCs w:val="10"/>
+        </w:rPr>
+        <w:t>desde</w:t>
+      </w:r>
+      <w:r>
+        <w:rPr>
+          <w:sz w:val="10"/>
+          <w:szCs w:val="10"/>
+        </w:rPr>
+        <w:t>=</w:t>
+      </w:r>
+      <w:r>
+        <w:rPr>
+          <w:sz w:val="10"/>
+          <w:szCs w:val="10"/>
+        </w:rPr>
+        <w:t xml:space="preserve"> </w:t>
+      </w:r>
+      <w:r>
+        <w:rPr>
+          <w:sz w:val="10"/>
+          <w:szCs w:val="10"/>
+        </w:rPr>
+        <w:t>date UTC 00:00</w:t>
+      </w:r>
+      <w:r>
+        <w:rPr>
+          <w:sz w:val="10"/>
+          <w:szCs w:val="10"/>
+        </w:rPr>
+        <w:t>, hasta=</w:t>
+      </w:r>
+      <w:r>
+        <w:rPr>
+          <w:sz w:val="10"/>
+          <w:szCs w:val="10"/>
+        </w:rPr>
+        <w:t xml:space="preserve"> </w:t>
+      </w:r>
+      <w:r>
+        <w:rPr>
+          <w:sz w:val="10"/>
+          <w:szCs w:val="10"/>
+        </w:rPr>
+        <w:t>date UTC 00:00</w:t>
+      </w:r>
+      <w:r>
+        <w:rPr>
+          <w:sz w:val="10"/>
+          <w:szCs w:val="10"/>
+        </w:rPr>
+        <w:t>):</w:t>
+      </w:r>
+    </w:p>
+    <w:p>
+      <w:pPr>
+        <w:ind w:left="708" w:firstLine="708"/>
+        <w:rPr>
+          <w:sz w:val="10"/>
+          <w:szCs w:val="10"/>
+        </w:rPr>
+      </w:pPr>
+      <w:r>
+        <w:rPr>
+          <w:sz w:val="10"/>
+          <w:szCs w:val="10"/>
+        </w:rPr>
+        <w:t>return</w:t>
+      </w:r>
+      <w:r>
+        <w:rPr>
+          <w:sz w:val="10"/>
+          <w:szCs w:val="10"/>
+        </w:rPr>
+        <w:t xml:space="preserve"> DF (</w:t>
+      </w:r>
       <w:r>
         <w:rPr>
           <w:b/>
           <w:sz w:val="10"/>
           <w:szCs w:val="10"/>
         </w:rPr>
+        <w:t>Nombre de las columnas:</w:t>
+      </w:r>
+      <w:r>
+        <w:rPr>
+          <w:sz w:val="10"/>
+          <w:szCs w:val="10"/>
+        </w:rPr>
+        <w:t xml:space="preserve"> </w:t>
+      </w:r>
+      <w:r>
+        <w:rPr>
+          <w:sz w:val="10"/>
+          <w:szCs w:val="10"/>
+        </w:rPr>
+        <w:t>time,</w:t>
+      </w:r>
+      <w:r>
+        <w:rPr>
+          <w:sz w:val="10"/>
+          <w:szCs w:val="10"/>
+        </w:rPr>
+        <w:t>open,high,low,close,volume)</w:t>
+      </w:r>
+      <w:r>
+        <w:rPr>
+          <w:sz w:val="10"/>
+          <w:szCs w:val="10"/>
+        </w:rPr>
+        <w:t xml:space="preserve"> O</w:t>
+      </w:r>
+      <w:r>
+        <w:rPr>
+          <w:sz w:val="10"/>
+          <w:szCs w:val="10"/>
+        </w:rPr>
+        <w:t>rdenada de menor a mayor por time.</w:t>
+      </w:r>
+    </w:p>
+    <w:p>
+      <w:pPr>
+        <w:ind w:left="708"/>
+        <w:rPr>
+          <w:sz w:val="10"/>
+          <w:szCs w:val="10"/>
+        </w:rPr>
+      </w:pPr>
+      <w:r>
+        <w:rPr>
+          <w:sz w:val="10"/>
+          <w:szCs w:val="10"/>
+        </w:rPr>
+        <w:t>El desde hasta de la función histórica, debe contemplar rangos mayores al mínimo que de la API.</w:t>
+      </w:r>
+    </w:p>
+    <w:p>
+      <w:pPr>
+        <w:ind w:left="708"/>
+        <w:rPr>
+          <w:sz w:val="10"/>
+          <w:szCs w:val="10"/>
+        </w:rPr>
+      </w:pPr>
+      <w:r>
+        <w:rPr>
+          <w:sz w:val="10"/>
+          <w:szCs w:val="10"/>
+        </w:rPr>
+        <w:t xml:space="preserve">Def </w:t>
+      </w:r>
+      <w:r>
+        <w:rPr>
+          <w:b/>
+          <w:sz w:val="10"/>
+          <w:szCs w:val="10"/>
+        </w:rPr>
         <w:t>dato</w:t>
       </w:r>
       <w:r>
@@ -530,16 +734,14 @@
         </w:rPr>
         <w:t>_</w:t>
       </w:r>
-      <w:proofErr w:type="gramStart"/>
       <w:r>
         <w:rPr>
           <w:b/>
           <w:sz w:val="10"/>
           <w:szCs w:val="10"/>
         </w:rPr>
-        <w:t>historico</w:t>
-      </w:r>
-      <w:proofErr w:type="spellEnd"/>
+        <w:t>actual</w:t>
+      </w:r>
       <w:r>
         <w:rPr>
           <w:sz w:val="10"/>
@@ -547,83 +749,6 @@
         </w:rPr>
         <w:t>(</w:t>
       </w:r>
-      <w:proofErr w:type="gramEnd"/>
-      <w:r>
-        <w:rPr>
-          <w:sz w:val="10"/>
-          <w:szCs w:val="10"/>
-        </w:rPr>
-        <w:t>Moneda</w:t>
-      </w:r>
-      <w:r>
-        <w:rPr>
-          <w:sz w:val="10"/>
-          <w:szCs w:val="10"/>
-        </w:rPr>
-        <w:t>1=</w:t>
-      </w:r>
-      <w:proofErr w:type="spellStart"/>
-      <w:r>
-        <w:rPr>
-          <w:sz w:val="10"/>
-          <w:szCs w:val="10"/>
-        </w:rPr>
-        <w:t>string</w:t>
-      </w:r>
-      <w:proofErr w:type="spellEnd"/>
-      <w:r>
-        <w:rPr>
-          <w:sz w:val="10"/>
-          <w:szCs w:val="10"/>
-        </w:rPr>
-        <w:t xml:space="preserve">, </w:t>
-      </w:r>
-      <w:r>
-        <w:rPr>
-          <w:sz w:val="10"/>
-          <w:szCs w:val="10"/>
-        </w:rPr>
-        <w:t>Moneda2</w:t>
-      </w:r>
-      <w:r>
-        <w:rPr>
-          <w:sz w:val="10"/>
-          <w:szCs w:val="10"/>
-        </w:rPr>
-        <w:t>=</w:t>
-      </w:r>
-      <w:proofErr w:type="spellStart"/>
-      <w:r>
-        <w:rPr>
-          <w:sz w:val="10"/>
-          <w:szCs w:val="10"/>
-        </w:rPr>
-        <w:t>string</w:t>
-      </w:r>
-      <w:proofErr w:type="spellEnd"/>
-      <w:r>
-        <w:rPr>
-          <w:sz w:val="10"/>
-          <w:szCs w:val="10"/>
-        </w:rPr>
-        <w:t xml:space="preserve">, </w:t>
-      </w:r>
-      <w:proofErr w:type="spellStart"/>
-      <w:r>
-        <w:rPr>
-          <w:sz w:val="10"/>
-          <w:szCs w:val="10"/>
-        </w:rPr>
-        <w:t>timeframe</w:t>
-      </w:r>
-      <w:proofErr w:type="spellEnd"/>
-      <w:r>
-        <w:rPr>
-          <w:sz w:val="10"/>
-          <w:szCs w:val="10"/>
-        </w:rPr>
-        <w:t>=1</w:t>
-      </w:r>
       <w:r>
         <w:rPr>
           <w:sz w:val="10"/>
@@ -636,7 +761,44 @@
           <w:sz w:val="10"/>
           <w:szCs w:val="10"/>
         </w:rPr>
-        <w:t>,</w:t>
+        <w:t>oneda</w:t>
+      </w:r>
+      <w:r>
+        <w:rPr>
+          <w:sz w:val="10"/>
+          <w:szCs w:val="10"/>
+        </w:rPr>
+        <w:t>1=string, m</w:t>
+      </w:r>
+      <w:r>
+        <w:rPr>
+          <w:sz w:val="10"/>
+          <w:szCs w:val="10"/>
+        </w:rPr>
+        <w:t>oneda2=string</w:t>
+      </w:r>
+      <w:r>
+        <w:rPr>
+          <w:sz w:val="10"/>
+          <w:szCs w:val="10"/>
+        </w:rPr>
+        <w:t>):</w:t>
+      </w:r>
+    </w:p>
+    <w:p>
+      <w:pPr>
+        <w:ind w:left="708" w:firstLine="708"/>
+        <w:rPr>
+          <w:sz w:val="10"/>
+          <w:szCs w:val="10"/>
+        </w:rPr>
+      </w:pPr>
+      <w:r>
+        <w:rPr>
+          <w:sz w:val="10"/>
+          <w:szCs w:val="10"/>
+        </w:rPr>
+        <w:t>return</w:t>
       </w:r>
       <w:r>
         <w:rPr>
@@ -650,56 +812,42 @@
           <w:sz w:val="10"/>
           <w:szCs w:val="10"/>
         </w:rPr>
-        <w:t>hasta</w:t>
-      </w:r>
-      <w:r>
-        <w:rPr>
-          <w:sz w:val="10"/>
-          <w:szCs w:val="10"/>
-        </w:rPr>
-        <w:t>=</w:t>
-      </w:r>
-      <w:r>
-        <w:rPr>
-          <w:sz w:val="10"/>
-          <w:szCs w:val="10"/>
-        </w:rPr>
-        <w:t xml:space="preserve"> </w:t>
-      </w:r>
-      <w:r>
-        <w:rPr>
-          <w:sz w:val="10"/>
-          <w:szCs w:val="10"/>
-        </w:rPr>
-        <w:t>date UTC 00:00</w:t>
-      </w:r>
-      <w:r>
-        <w:rPr>
-          <w:sz w:val="10"/>
-          <w:szCs w:val="10"/>
-        </w:rPr>
-        <w:t>, hasta</w:t>
-      </w:r>
-      <w:r>
-        <w:rPr>
-          <w:sz w:val="10"/>
-          <w:szCs w:val="10"/>
-        </w:rPr>
-        <w:t>=</w:t>
-      </w:r>
-      <w:r>
-        <w:rPr>
-          <w:sz w:val="10"/>
-          <w:szCs w:val="10"/>
-        </w:rPr>
-        <w:t xml:space="preserve"> </w:t>
-      </w:r>
-      <w:r>
-        <w:rPr>
-          <w:sz w:val="10"/>
-          <w:szCs w:val="10"/>
-        </w:rPr>
-        <w:t>date UTC 00:00</w:t>
+        <w:t>TUPLA</w:t>
+      </w:r>
+      <w:r>
+        <w:rPr>
+          <w:sz w:val="10"/>
+          <w:szCs w:val="10"/>
+        </w:rPr>
+        <w:t>(</w:t>
+      </w:r>
+      <w:r>
+        <w:rPr>
+          <w:sz w:val="10"/>
+          <w:szCs w:val="10"/>
+        </w:rPr>
+        <w:t>ask</w:t>
+      </w:r>
+      <w:r>
+        <w:rPr>
+          <w:sz w:val="10"/>
+          <w:szCs w:val="10"/>
+        </w:rPr>
+        <w:t>_PAR</w:t>
+      </w:r>
+      <w:r>
+        <w:rPr>
+          <w:sz w:val="10"/>
+          <w:szCs w:val="10"/>
+        </w:rPr>
+        <w:t>, bid_</w:t>
+      </w:r>
+      <w:r>
+        <w:rPr>
+          <w:sz w:val="10"/>
+          <w:szCs w:val="10"/>
+        </w:rPr>
+        <w:t>PAR</w:t>
       </w:r>
       <w:r>
         <w:rPr>
@@ -708,317 +856,24 @@
         </w:rPr>
         <w:t>)</w:t>
       </w:r>
-      <w:r>
-        <w:rPr>
-          <w:sz w:val="10"/>
-          <w:szCs w:val="10"/>
-        </w:rPr>
-        <w:t>:</w:t>
-      </w:r>
-    </w:p>
-    <w:p>
-      <w:pPr>
-        <w:ind w:left="708" w:firstLine="708"/>
-        <w:rPr>
-          <w:sz w:val="10"/>
-          <w:szCs w:val="10"/>
-        </w:rPr>
-      </w:pPr>
-      <w:proofErr w:type="spellStart"/>
-      <w:r>
-        <w:rPr>
-          <w:sz w:val="10"/>
-          <w:szCs w:val="10"/>
-        </w:rPr>
-        <w:t>return</w:t>
-      </w:r>
-      <w:proofErr w:type="spellEnd"/>
-      <w:r>
-        <w:rPr>
-          <w:sz w:val="10"/>
-          <w:szCs w:val="10"/>
-        </w:rPr>
-        <w:t xml:space="preserve"> DF (</w:t>
-      </w:r>
-      <w:r>
-        <w:rPr>
-          <w:b/>
-          <w:sz w:val="10"/>
-          <w:szCs w:val="10"/>
-        </w:rPr>
-        <w:t>Nombre de las columnas:</w:t>
-      </w:r>
-      <w:r>
-        <w:rPr>
-          <w:sz w:val="10"/>
-          <w:szCs w:val="10"/>
-        </w:rPr>
-        <w:t xml:space="preserve"> </w:t>
-      </w:r>
-      <w:proofErr w:type="spellStart"/>
-      <w:proofErr w:type="gramStart"/>
-      <w:r>
-        <w:rPr>
-          <w:sz w:val="10"/>
-          <w:szCs w:val="10"/>
-        </w:rPr>
-        <w:t>time,</w:t>
-      </w:r>
-      <w:r>
-        <w:rPr>
-          <w:sz w:val="10"/>
-          <w:szCs w:val="10"/>
-        </w:rPr>
-        <w:t>open</w:t>
-      </w:r>
-      <w:proofErr w:type="gramEnd"/>
-      <w:r>
-        <w:rPr>
-          <w:sz w:val="10"/>
-          <w:szCs w:val="10"/>
-        </w:rPr>
-        <w:t>,high,low,close,volume</w:t>
-      </w:r>
-      <w:proofErr w:type="spellEnd"/>
-      <w:r>
-        <w:rPr>
-          <w:sz w:val="10"/>
-          <w:szCs w:val="10"/>
-        </w:rPr>
-        <w:t>)</w:t>
-      </w:r>
-      <w:r>
-        <w:rPr>
-          <w:sz w:val="10"/>
-          <w:szCs w:val="10"/>
-        </w:rPr>
-        <w:t xml:space="preserve"> O</w:t>
-      </w:r>
-      <w:r>
-        <w:rPr>
-          <w:sz w:val="10"/>
-          <w:szCs w:val="10"/>
-        </w:rPr>
-        <w:t>rdenada de menor a mayor por time.</w:t>
-      </w:r>
-    </w:p>
-    <w:p>
-      <w:pPr>
-        <w:ind w:left="708"/>
-        <w:rPr>
-          <w:sz w:val="10"/>
-          <w:szCs w:val="10"/>
-        </w:rPr>
-      </w:pPr>
-      <w:r>
-        <w:rPr>
-          <w:sz w:val="10"/>
-          <w:szCs w:val="10"/>
-        </w:rPr>
-        <w:t>El desde hasta de la función histórica, debe contemplar rangos mayores al mínimo que de la API.</w:t>
+    </w:p>
+    <w:p>
+      <w:pPr>
+        <w:rPr>
+          <w:sz w:val="10"/>
+          <w:szCs w:val="10"/>
+        </w:rPr>
+      </w:pPr>
+      <w:r>
+        <w:rPr>
+          <w:sz w:val="10"/>
+          <w:szCs w:val="10"/>
+        </w:rPr>
+        <w:tab/>
+        <w:t>Tomamos las puntas de 1 nivel.</w:t>
       </w:r>
       <w:bookmarkStart w:id="0" w:name="_GoBack"/>
       <w:bookmarkEnd w:id="0"/>
-    </w:p>
-    <w:p>
-      <w:pPr>
-        <w:ind w:left="708"/>
-        <w:rPr>
-          <w:sz w:val="10"/>
-          <w:szCs w:val="10"/>
-        </w:rPr>
-      </w:pPr>
-      <w:proofErr w:type="spellStart"/>
-      <w:r>
-        <w:rPr>
-          <w:sz w:val="10"/>
-          <w:szCs w:val="10"/>
-        </w:rPr>
-        <w:t>Def</w:t>
-      </w:r>
-      <w:proofErr w:type="spellEnd"/>
-      <w:r>
-        <w:rPr>
-          <w:sz w:val="10"/>
-          <w:szCs w:val="10"/>
-        </w:rPr>
-        <w:t xml:space="preserve"> </w:t>
-      </w:r>
-      <w:proofErr w:type="spellStart"/>
-      <w:r>
-        <w:rPr>
-          <w:b/>
-          <w:sz w:val="10"/>
-          <w:szCs w:val="10"/>
-        </w:rPr>
-        <w:t>dato</w:t>
-      </w:r>
-      <w:r>
-        <w:rPr>
-          <w:b/>
-          <w:sz w:val="10"/>
-          <w:szCs w:val="10"/>
-        </w:rPr>
-        <w:t>_</w:t>
-      </w:r>
-      <w:proofErr w:type="gramStart"/>
-      <w:r>
-        <w:rPr>
-          <w:b/>
-          <w:sz w:val="10"/>
-          <w:szCs w:val="10"/>
-        </w:rPr>
-        <w:t>actual</w:t>
-      </w:r>
-      <w:proofErr w:type="spellEnd"/>
-      <w:r>
-        <w:rPr>
-          <w:sz w:val="10"/>
-          <w:szCs w:val="10"/>
-        </w:rPr>
-        <w:t>(</w:t>
-      </w:r>
-      <w:proofErr w:type="gramEnd"/>
-      <w:r>
-        <w:rPr>
-          <w:sz w:val="10"/>
-          <w:szCs w:val="10"/>
-        </w:rPr>
-        <w:t>Moneda</w:t>
-      </w:r>
-      <w:r>
-        <w:rPr>
-          <w:sz w:val="10"/>
-          <w:szCs w:val="10"/>
-        </w:rPr>
-        <w:t>1=</w:t>
-      </w:r>
-      <w:proofErr w:type="spellStart"/>
-      <w:r>
-        <w:rPr>
-          <w:sz w:val="10"/>
-          <w:szCs w:val="10"/>
-        </w:rPr>
-        <w:t>string</w:t>
-      </w:r>
-      <w:proofErr w:type="spellEnd"/>
-      <w:r>
-        <w:rPr>
-          <w:sz w:val="10"/>
-          <w:szCs w:val="10"/>
-        </w:rPr>
-        <w:t>, Moneda2=</w:t>
-      </w:r>
-      <w:proofErr w:type="spellStart"/>
-      <w:r>
-        <w:rPr>
-          <w:sz w:val="10"/>
-          <w:szCs w:val="10"/>
-        </w:rPr>
-        <w:t>string</w:t>
-      </w:r>
-      <w:proofErr w:type="spellEnd"/>
-      <w:r>
-        <w:rPr>
-          <w:sz w:val="10"/>
-          <w:szCs w:val="10"/>
-        </w:rPr>
-        <w:t>):</w:t>
-      </w:r>
-    </w:p>
-    <w:p>
-      <w:pPr>
-        <w:ind w:left="708" w:firstLine="708"/>
-        <w:rPr>
-          <w:sz w:val="10"/>
-          <w:szCs w:val="10"/>
-        </w:rPr>
-      </w:pPr>
-      <w:proofErr w:type="spellStart"/>
-      <w:r>
-        <w:rPr>
-          <w:sz w:val="10"/>
-          <w:szCs w:val="10"/>
-        </w:rPr>
-        <w:t>return</w:t>
-      </w:r>
-      <w:proofErr w:type="spellEnd"/>
-      <w:r>
-        <w:rPr>
-          <w:sz w:val="10"/>
-          <w:szCs w:val="10"/>
-        </w:rPr>
-        <w:t xml:space="preserve"> </w:t>
-      </w:r>
-      <w:proofErr w:type="gramStart"/>
-      <w:r>
-        <w:rPr>
-          <w:sz w:val="10"/>
-          <w:szCs w:val="10"/>
-        </w:rPr>
-        <w:t>TUPLA</w:t>
-      </w:r>
-      <w:r>
-        <w:rPr>
-          <w:sz w:val="10"/>
-          <w:szCs w:val="10"/>
-        </w:rPr>
-        <w:t>(</w:t>
-      </w:r>
-      <w:proofErr w:type="spellStart"/>
-      <w:proofErr w:type="gramEnd"/>
-      <w:r>
-        <w:rPr>
-          <w:sz w:val="10"/>
-          <w:szCs w:val="10"/>
-        </w:rPr>
-        <w:t>ask</w:t>
-      </w:r>
-      <w:r>
-        <w:rPr>
-          <w:sz w:val="10"/>
-          <w:szCs w:val="10"/>
-        </w:rPr>
-        <w:t>_PAR</w:t>
-      </w:r>
-      <w:proofErr w:type="spellEnd"/>
-      <w:r>
-        <w:rPr>
-          <w:sz w:val="10"/>
-          <w:szCs w:val="10"/>
-        </w:rPr>
-        <w:t xml:space="preserve">, </w:t>
-      </w:r>
-      <w:proofErr w:type="spellStart"/>
-      <w:r>
-        <w:rPr>
-          <w:sz w:val="10"/>
-          <w:szCs w:val="10"/>
-        </w:rPr>
-        <w:t>bid</w:t>
-      </w:r>
-      <w:r>
-        <w:rPr>
-          <w:sz w:val="10"/>
-          <w:szCs w:val="10"/>
-        </w:rPr>
-        <w:t>_</w:t>
-      </w:r>
-      <w:r>
-        <w:rPr>
-          <w:sz w:val="10"/>
-          <w:szCs w:val="10"/>
-        </w:rPr>
-        <w:t>PAR</w:t>
-      </w:r>
-      <w:proofErr w:type="spellEnd"/>
-      <w:r>
-        <w:rPr>
-          <w:sz w:val="10"/>
-          <w:szCs w:val="10"/>
-        </w:rPr>
-        <w:t>)</w:t>
-      </w:r>
     </w:p>
     <w:p>
       <w:pPr>

</xml_diff>